<commit_message>
działająca podmiana klasy IdentityUser na  ApplicationUser
</commit_message>
<xml_diff>
--- a/Doc/ASP.NET_Core_00_step_by_step.docx
+++ b/Doc/ASP.NET_Core_00_step_by_step.docx
@@ -364,7 +364,7 @@
                                           </pic:cNvPicPr>
                                         </pic:nvPicPr>
                                         <pic:blipFill>
-                                          <a:blip r:embed="rId10">
+                                          <a:blip r:embed="rId8">
                                             <a:extLst>
                                               <a:ext uri="{28A0092B-C50C-407E-A947-70E740481C1C}">
                                                 <a14:useLocalDpi xmlns:a14="http://schemas.microsoft.com/office/drawing/2010/main" val="0"/>
@@ -815,11 +815,7 @@
               </mc:Choice>
               <mc:Fallback>
                 <w:pict>
-                  <v:shapetype w14:anchorId="7DA019AF" id="_x0000_t202" coordsize="21600,21600" o:spt="202" path="m,l,21600r21600,l21600,xe">
-                    <v:stroke joinstyle="miter"/>
-                    <v:path gradientshapeok="t" o:connecttype="rect"/>
-                  </v:shapetype>
-                  <v:shape id="Pole tekstowe 153" o:spid="_x0000_s1030" type="#_x0000_t202" style="position:absolute;margin-left:0;margin-top:0;width:8in;height:79.5pt;z-index:251661312;visibility:visible;mso-wrap-style:square;mso-width-percent:941;mso-height-percent:100;mso-top-percent:700;mso-wrap-distance-left:9pt;mso-wrap-distance-top:0;mso-wrap-distance-right:9pt;mso-wrap-distance-bottom:0;mso-position-horizontal:center;mso-position-horizontal-relative:page;mso-position-vertical-relative:page;mso-width-percent:941;mso-height-percent:100;mso-top-percent:700;mso-width-relative:page;mso-height-relative:page;v-text-anchor:top" o:gfxdata="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" filled="f" stroked="f" strokeweight=".5pt">
+                  <v:shape w14:anchorId="7DA019AF" id="Pole tekstowe 153" o:spid="_x0000_s1030" type="#_x0000_t202" style="position:absolute;margin-left:0;margin-top:0;width:8in;height:79.5pt;z-index:251661312;visibility:visible;mso-wrap-style:square;mso-width-percent:941;mso-height-percent:100;mso-top-percent:700;mso-wrap-distance-left:9pt;mso-wrap-distance-top:0;mso-wrap-distance-right:9pt;mso-wrap-distance-bottom:0;mso-position-horizontal:center;mso-position-horizontal-relative:page;mso-position-vertical-relative:page;mso-width-percent:941;mso-height-percent:100;mso-top-percent:700;mso-width-relative:page;mso-height-relative:page;v-text-anchor:top" o:gfxdata="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" filled="f" stroked="f" strokeweight=".5pt">
                     <v:textbox style="mso-fit-shape-to-text:t" inset="126pt,0,54pt,0">
                       <w:txbxContent>
                         <w:p>
@@ -1357,19 +1353,6 @@
     <w:p>
       <w:pPr>
         <w:rPr>
-          <w:lang w:val="pl-PL"/>
-        </w:rPr>
-      </w:pPr>
-      <w:r>
-        <w:rPr>
-          <w:lang w:val="pl-PL"/>
-        </w:rPr>
-        <w:t>Modyfikujemy strukturę aplikacji</w:t>
-      </w:r>
-    </w:p>
-    <w:p>
-      <w:pPr>
-        <w:rPr>
           <w:lang w:val="en-US"/>
         </w:rPr>
       </w:pPr>
@@ -1378,7 +1361,7 @@
         <w:rPr>
           <w:lang w:val="en-US"/>
         </w:rPr>
-        <w:t>Tworzymy</w:t>
+        <w:t>Modyfikujemy</w:t>
       </w:r>
       <w:proofErr w:type="spellEnd"/>
       <w:r>
@@ -1392,91 +1375,21 @@
         <w:rPr>
           <w:lang w:val="en-US"/>
         </w:rPr>
-        <w:t>katalogi</w:t>
+        <w:t>strukturę</w:t>
       </w:r>
       <w:proofErr w:type="spellEnd"/>
       <w:r>
         <w:rPr>
           <w:lang w:val="en-US"/>
         </w:rPr>
-        <w:br/>
-        <w:t>Core</w:t>
-      </w:r>
-      <w:r>
-        <w:rPr>
-          <w:lang w:val="en-US"/>
-        </w:rPr>
-        <w:br/>
+        <w:t xml:space="preserve"> </w:t>
       </w:r>
       <w:proofErr w:type="spellStart"/>
       <w:r>
         <w:rPr>
           <w:lang w:val="en-US"/>
         </w:rPr>
-        <w:t>Core</w:t>
-      </w:r>
-      <w:proofErr w:type="spellEnd"/>
-      <w:r>
-        <w:rPr>
-          <w:lang w:val="en-US"/>
-        </w:rPr>
-        <w:t xml:space="preserve"> / </w:t>
-      </w:r>
-      <w:r>
-        <w:rPr>
-          <w:lang w:val="en-US"/>
-        </w:rPr>
-        <w:t>Models</w:t>
-      </w:r>
-      <w:r>
-        <w:rPr>
-          <w:lang w:val="en-US"/>
-        </w:rPr>
-        <w:br/>
-      </w:r>
-      <w:r>
-        <w:rPr>
-          <w:lang w:val="en-US"/>
-        </w:rPr>
-        <w:t>Core / Models</w:t>
-      </w:r>
-      <w:r>
-        <w:rPr>
-          <w:lang w:val="en-US"/>
-        </w:rPr>
-        <w:t xml:space="preserve"> / </w:t>
-      </w:r>
-      <w:r>
-        <w:rPr>
-          <w:lang w:val="en-US"/>
-        </w:rPr>
-        <w:t>Domains</w:t>
-      </w:r>
-      <w:r>
-        <w:rPr>
-          <w:lang w:val="en-US"/>
-        </w:rPr>
-        <w:br/>
-      </w:r>
-      <w:r>
-        <w:rPr>
-          <w:lang w:val="en-US"/>
-        </w:rPr>
-        <w:t>Core / Repositories</w:t>
-      </w:r>
-      <w:r>
-        <w:rPr>
-          <w:lang w:val="en-US"/>
-        </w:rPr>
-        <w:br/>
-        <w:t xml:space="preserve">Core / </w:t>
-      </w:r>
-      <w:proofErr w:type="spellStart"/>
-      <w:r>
-        <w:rPr>
-          <w:lang w:val="en-US"/>
-        </w:rPr>
-        <w:t>ViewModels</w:t>
+        <w:t>aplikacji</w:t>
       </w:r>
       <w:proofErr w:type="spellEnd"/>
     </w:p>
@@ -1486,6 +1399,91 @@
           <w:lang w:val="en-US"/>
         </w:rPr>
       </w:pPr>
+      <w:proofErr w:type="spellStart"/>
+      <w:r>
+        <w:rPr>
+          <w:lang w:val="en-US"/>
+        </w:rPr>
+        <w:t>Tworzymy</w:t>
+      </w:r>
+      <w:proofErr w:type="spellEnd"/>
+      <w:r>
+        <w:rPr>
+          <w:lang w:val="en-US"/>
+        </w:rPr>
+        <w:t xml:space="preserve"> </w:t>
+      </w:r>
+      <w:proofErr w:type="spellStart"/>
+      <w:r>
+        <w:rPr>
+          <w:lang w:val="en-US"/>
+        </w:rPr>
+        <w:t>katalogi</w:t>
+      </w:r>
+      <w:proofErr w:type="spellEnd"/>
+      <w:r>
+        <w:rPr>
+          <w:lang w:val="en-US"/>
+        </w:rPr>
+        <w:br/>
+        <w:t>Core</w:t>
+      </w:r>
+      <w:r>
+        <w:rPr>
+          <w:lang w:val="en-US"/>
+        </w:rPr>
+        <w:br/>
+      </w:r>
+      <w:proofErr w:type="spellStart"/>
+      <w:r>
+        <w:rPr>
+          <w:lang w:val="en-US"/>
+        </w:rPr>
+        <w:t>Core</w:t>
+      </w:r>
+      <w:proofErr w:type="spellEnd"/>
+      <w:r>
+        <w:rPr>
+          <w:lang w:val="en-US"/>
+        </w:rPr>
+        <w:t xml:space="preserve"> / Models</w:t>
+      </w:r>
+      <w:r>
+        <w:rPr>
+          <w:lang w:val="en-US"/>
+        </w:rPr>
+        <w:br/>
+        <w:t>Core / Models / Domains</w:t>
+      </w:r>
+      <w:r>
+        <w:rPr>
+          <w:lang w:val="en-US"/>
+        </w:rPr>
+        <w:br/>
+        <w:t>Core / Repositories</w:t>
+      </w:r>
+      <w:r>
+        <w:rPr>
+          <w:lang w:val="en-US"/>
+        </w:rPr>
+        <w:br/>
+        <w:t xml:space="preserve">Core / </w:t>
+      </w:r>
+      <w:proofErr w:type="spellStart"/>
+      <w:r>
+        <w:rPr>
+          <w:lang w:val="en-US"/>
+        </w:rPr>
+        <w:t>ViewModels</w:t>
+      </w:r>
+      <w:proofErr w:type="spellEnd"/>
+    </w:p>
+    <w:p>
+      <w:pPr>
+        <w:rPr>
+          <w:lang w:val="en-US"/>
+        </w:rPr>
+      </w:pPr>
       <w:r>
         <w:rPr>
           <w:lang w:val="en-US"/>
@@ -1532,13 +1530,7 @@
         <w:rPr>
           <w:lang w:val="en-US"/>
         </w:rPr>
-        <w:t xml:space="preserve"> /</w:t>
-      </w:r>
-      <w:r>
-        <w:rPr>
-          <w:lang w:val="en-US"/>
-        </w:rPr>
-        <w:t xml:space="preserve"> </w:t>
+        <w:t xml:space="preserve"> / </w:t>
       </w:r>
       <w:r>
         <w:rPr>
@@ -1620,18 +1612,6 @@
           <w:lang w:val="en-US"/>
         </w:rPr>
         <w:t xml:space="preserve"> )</w:t>
-      </w:r>
-      <w:r>
-        <w:rPr>
-          <w:lang w:val="en-US"/>
-        </w:rPr>
-        <w:br/>
-      </w:r>
-      <w:r>
-        <w:rPr>
-          <w:lang w:val="en-US"/>
-        </w:rPr>
-        <w:br/>
       </w:r>
     </w:p>
     <w:p>
@@ -1644,32 +1624,99 @@
     <w:p>
       <w:pPr>
         <w:rPr>
-          <w:lang w:val="en-US"/>
+          <w:lang w:val="pl-PL"/>
+        </w:rPr>
+      </w:pPr>
+      <w:r>
+        <w:rPr>
+          <w:lang w:val="pl-PL"/>
+        </w:rPr>
+        <w:t xml:space="preserve">Zastąpienie klasy </w:t>
+      </w:r>
+      <w:proofErr w:type="spellStart"/>
+      <w:r>
+        <w:rPr>
+          <w:lang w:val="pl-PL"/>
+        </w:rPr>
+        <w:t>IdentityUser</w:t>
+      </w:r>
+      <w:proofErr w:type="spellEnd"/>
+      <w:r>
+        <w:rPr>
+          <w:lang w:val="pl-PL"/>
+        </w:rPr>
+        <w:t xml:space="preserve"> klasą </w:t>
+      </w:r>
+      <w:proofErr w:type="spellStart"/>
+      <w:r>
+        <w:rPr>
+          <w:lang w:val="pl-PL"/>
+        </w:rPr>
+        <w:t>ApplicationUser</w:t>
+      </w:r>
+      <w:proofErr w:type="spellEnd"/>
+      <w:r>
+        <w:rPr>
+          <w:lang w:val="pl-PL"/>
+        </w:rPr>
+        <w:t>. Uwaga zmiana w 3 plikach!</w:t>
+      </w:r>
+    </w:p>
+    <w:p>
+      <w:pPr>
+        <w:rPr>
+          <w:lang w:val="pl-PL"/>
+        </w:rPr>
+      </w:pPr>
+      <w:r>
+        <w:rPr>
+          <w:lang w:val="pl-PL"/>
+        </w:rPr>
+        <w:br/>
+      </w:r>
+      <w:r>
+        <w:rPr>
+          <w:lang w:val="pl-PL"/>
+        </w:rPr>
+        <w:br/>
+      </w:r>
+    </w:p>
+    <w:p>
+      <w:pPr>
+        <w:rPr>
+          <w:lang w:val="pl-PL"/>
         </w:rPr>
       </w:pPr>
     </w:p>
     <w:p>
       <w:pPr>
         <w:rPr>
-          <w:lang w:val="en-US"/>
+          <w:lang w:val="pl-PL"/>
         </w:rPr>
       </w:pPr>
     </w:p>
     <w:p>
       <w:pPr>
         <w:rPr>
-          <w:lang w:val="en-US"/>
+          <w:lang w:val="pl-PL"/>
         </w:rPr>
       </w:pPr>
-      <w:r>
-        <w:rPr>
-          <w:lang w:val="en-US"/>
+    </w:p>
+    <w:p>
+      <w:pPr>
+        <w:rPr>
+          <w:lang w:val="pl-PL"/>
+        </w:rPr>
+      </w:pPr>
+      <w:r>
+        <w:rPr>
+          <w:lang w:val="pl-PL"/>
         </w:rPr>
         <w:br/>
       </w:r>
     </w:p>
     <w:sectPr>
-      <w:footerReference w:type="default" r:id="rId11"/>
+      <w:footerReference w:type="default" r:id="rId10"/>
       <w:pgSz w:w="11906" w:h="16838"/>
       <w:pgMar w:top="1417" w:right="1417" w:bottom="1417" w:left="1417" w:header="708" w:footer="708" w:gutter="0"/>
       <w:pgNumType w:start="0"/>

</xml_diff>